<commit_message>
Creato branch che deve contenere ultima release disponibile ed aggiunta traccia
</commit_message>
<xml_diff>
--- a/Traccia_Progetto_Filesystem.docx
+++ b/Traccia_Progetto_Filesystem.docx
@@ -71,6 +71,17 @@
           <w:lang w:eastAsia="it-IT"/>
         </w:rPr>
       </w:pPr>
+    </w:p>
+    <w:p>
+      <w:pPr>
+        <w:rPr>
+          <w:rFonts w:ascii="Arial" w:eastAsia="Times New Roman" w:hAnsi="Arial" w:cs="Arial"/>
+          <w:color w:val="222222"/>
+          <w:lang w:eastAsia="it-IT"/>
+        </w:rPr>
+      </w:pPr>
+      <w:bookmarkStart w:id="0" w:name="_GoBack"/>
+      <w:bookmarkEnd w:id="0"/>
       <w:r>
         <w:rPr>
           <w:rFonts w:ascii="Arial" w:eastAsia="Times New Roman" w:hAnsi="Arial" w:cs="Arial"/>
@@ -841,7 +852,7 @@
         <w:rPr>
           <w:rFonts w:ascii="Arial" w:eastAsia="Times New Roman" w:hAnsi="Arial" w:cs="Arial"/>
           <w:color w:val="222222"/>
-          <w:lang w:eastAsia="it-IT"/>
+          <w:lang w:val="en-US" w:eastAsia="it-IT"/>
         </w:rPr>
       </w:pPr>
       <w:r>
@@ -859,6 +870,13 @@
           <w:lang w:eastAsia="it-IT"/>
         </w:rPr>
         <w:tab/>
+      </w:r>
+      <w:r>
+        <w:rPr>
+          <w:rFonts w:ascii="Arial" w:eastAsia="Times New Roman" w:hAnsi="Arial" w:cs="Arial"/>
+          <w:color w:val="222222"/>
+          <w:lang w:val="en-US" w:eastAsia="it-IT"/>
+        </w:rPr>
         <w:t>...</w:t>
       </w:r>
     </w:p>
@@ -867,14 +885,14 @@
         <w:rPr>
           <w:rFonts w:ascii="Arial" w:eastAsia="Times New Roman" w:hAnsi="Arial" w:cs="Arial"/>
           <w:color w:val="222222"/>
-          <w:lang w:eastAsia="it-IT"/>
-        </w:rPr>
-      </w:pPr>
-      <w:r>
-        <w:rPr>
-          <w:rFonts w:ascii="Arial" w:eastAsia="Times New Roman" w:hAnsi="Arial" w:cs="Arial"/>
-          <w:color w:val="222222"/>
-          <w:lang w:eastAsia="it-IT"/>
+          <w:lang w:val="en-US" w:eastAsia="it-IT"/>
+        </w:rPr>
+      </w:pPr>
+      <w:r>
+        <w:rPr>
+          <w:rFonts w:ascii="Arial" w:eastAsia="Times New Roman" w:hAnsi="Arial" w:cs="Arial"/>
+          <w:color w:val="222222"/>
+          <w:lang w:val="en-US" w:eastAsia="it-IT"/>
         </w:rPr>
         <w:tab/>
       </w:r>
@@ -882,10 +900,272 @@
         <w:rPr>
           <w:rFonts w:ascii="Arial" w:eastAsia="Times New Roman" w:hAnsi="Arial" w:cs="Arial"/>
           <w:color w:val="222222"/>
-          <w:lang w:eastAsia="it-IT"/>
+          <w:lang w:val="en-US" w:eastAsia="it-IT"/>
         </w:rPr>
         <w:tab/>
-        <w:t>“risultato”: 3</w:t>
+        <w:t xml:space="preserve">“risultato”: 3 </w:t>
+      </w:r>
+    </w:p>
+    <w:p>
+      <w:pPr>
+        <w:ind w:left="708" w:firstLine="708"/>
+        <w:rPr>
+          <w:rFonts w:ascii="Arial" w:eastAsia="Times New Roman" w:hAnsi="Arial" w:cs="Arial"/>
+          <w:color w:val="222222"/>
+          <w:lang w:val="en-US" w:eastAsia="it-IT"/>
+        </w:rPr>
+      </w:pPr>
+      <w:r>
+        <w:rPr>
+          <w:rFonts w:ascii="Arial" w:eastAsia="Times New Roman" w:hAnsi="Arial" w:cs="Arial"/>
+          <w:color w:val="222222"/>
+          <w:lang w:val="en-US" w:eastAsia="it-IT"/>
+        </w:rPr>
+        <w:t xml:space="preserve">} </w:t>
+      </w:r>
+      <w:r>
+        <w:rPr>
+          <w:rFonts w:ascii="Arial" w:eastAsia="Times New Roman" w:hAnsi="Arial" w:cs="Arial"/>
+          <w:color w:val="222222"/>
+          <w:lang w:val="en-US" w:eastAsia="it-IT"/>
+        </w:rPr>
+        <w:t>,</w:t>
+      </w:r>
+    </w:p>
+    <w:p>
+      <w:pPr>
+        <w:rPr>
+          <w:rFonts w:ascii="Arial" w:eastAsia="Times New Roman" w:hAnsi="Arial" w:cs="Arial"/>
+          <w:color w:val="222222"/>
+          <w:lang w:val="en-US" w:eastAsia="it-IT"/>
+        </w:rPr>
+      </w:pPr>
+      <w:r>
+        <w:rPr>
+          <w:rFonts w:ascii="Arial" w:eastAsia="Times New Roman" w:hAnsi="Arial" w:cs="Arial"/>
+          <w:color w:val="222222"/>
+          <w:lang w:val="en-US" w:eastAsia="it-IT"/>
+        </w:rPr>
+        <w:t xml:space="preserve">           “size”: {</w:t>
+      </w:r>
+    </w:p>
+    <w:p>
+      <w:pPr>
+        <w:rPr>
+          <w:rFonts w:ascii="Arial" w:eastAsia="Times New Roman" w:hAnsi="Arial" w:cs="Arial"/>
+          <w:color w:val="222222"/>
+          <w:lang w:val="en-US" w:eastAsia="it-IT"/>
+        </w:rPr>
+      </w:pPr>
+      <w:r>
+        <w:rPr>
+          <w:rFonts w:ascii="Arial" w:eastAsia="Times New Roman" w:hAnsi="Arial" w:cs="Arial"/>
+          <w:color w:val="222222"/>
+          <w:lang w:val="en-US" w:eastAsia="it-IT"/>
+        </w:rPr>
+        <w:t xml:space="preserve">                    </w:t>
+      </w:r>
+      <w:r>
+        <w:rPr>
+          <w:rFonts w:ascii="Arial" w:eastAsia="Times New Roman" w:hAnsi="Arial" w:cs="Arial"/>
+          <w:color w:val="222222"/>
+          <w:lang w:val="en-US" w:eastAsia="it-IT"/>
+        </w:rPr>
+        <w:t>"min": 50</w:t>
+      </w:r>
+      <w:r>
+        <w:rPr>
+          <w:rFonts w:ascii="Arial" w:eastAsia="Times New Roman" w:hAnsi="Arial" w:cs="Arial"/>
+          <w:color w:val="222222"/>
+          <w:lang w:val="en-US" w:eastAsia="it-IT"/>
+        </w:rPr>
+        <w:t>,</w:t>
+      </w:r>
+    </w:p>
+    <w:p>
+      <w:pPr>
+        <w:rPr>
+          <w:rFonts w:ascii="Arial" w:eastAsia="Times New Roman" w:hAnsi="Arial" w:cs="Arial"/>
+          <w:color w:val="222222"/>
+          <w:lang w:val="en-US" w:eastAsia="it-IT"/>
+        </w:rPr>
+      </w:pPr>
+      <w:r>
+        <w:rPr>
+          <w:rFonts w:ascii="Arial" w:eastAsia="Times New Roman" w:hAnsi="Arial" w:cs="Arial"/>
+          <w:color w:val="222222"/>
+          <w:lang w:val="en-US" w:eastAsia="it-IT"/>
+        </w:rPr>
+        <w:t xml:space="preserve">                    </w:t>
+      </w:r>
+      <w:r>
+        <w:rPr>
+          <w:rFonts w:ascii="Arial" w:eastAsia="Times New Roman" w:hAnsi="Arial" w:cs="Arial"/>
+          <w:color w:val="222222"/>
+          <w:lang w:val="en-US" w:eastAsia="it-IT"/>
+        </w:rPr>
+        <w:t>"max": 42000</w:t>
+      </w:r>
+    </w:p>
+    <w:p>
+      <w:pPr>
+        <w:rPr>
+          <w:rFonts w:ascii="Arial" w:eastAsia="Times New Roman" w:hAnsi="Arial" w:cs="Arial"/>
+          <w:color w:val="222222"/>
+          <w:lang w:val="en-US" w:eastAsia="it-IT"/>
+        </w:rPr>
+      </w:pPr>
+      <w:r>
+        <w:rPr>
+          <w:rFonts w:ascii="Arial" w:eastAsia="Times New Roman" w:hAnsi="Arial" w:cs="Arial"/>
+          <w:color w:val="222222"/>
+          <w:lang w:val="en-US" w:eastAsia="it-IT"/>
+        </w:rPr>
+        <w:t xml:space="preserve">                      },</w:t>
+      </w:r>
+    </w:p>
+    <w:p>
+      <w:pPr>
+        <w:rPr>
+          <w:rFonts w:ascii="Arial" w:eastAsia="Times New Roman" w:hAnsi="Arial" w:cs="Arial"/>
+          <w:color w:val="222222"/>
+          <w:lang w:val="en-US" w:eastAsia="it-IT"/>
+        </w:rPr>
+      </w:pPr>
+      <w:r>
+        <w:rPr>
+          <w:rFonts w:ascii="Arial" w:eastAsia="Times New Roman" w:hAnsi="Arial" w:cs="Arial"/>
+          <w:color w:val="222222"/>
+          <w:lang w:val="en-US" w:eastAsia="it-IT"/>
+        </w:rPr>
+        <w:t xml:space="preserve">            “time”: </w:t>
+      </w:r>
+      <w:r>
+        <w:rPr>
+          <w:rFonts w:ascii="Arial" w:eastAsia="Times New Roman" w:hAnsi="Arial" w:cs="Arial"/>
+          <w:color w:val="222222"/>
+          <w:lang w:val="en-US" w:eastAsia="it-IT"/>
+        </w:rPr>
+        <w:t>{</w:t>
+      </w:r>
+    </w:p>
+    <w:p>
+      <w:pPr>
+        <w:rPr>
+          <w:rFonts w:ascii="Arial" w:eastAsia="Times New Roman" w:hAnsi="Arial" w:cs="Arial"/>
+          <w:color w:val="222222"/>
+          <w:lang w:eastAsia="it-IT"/>
+        </w:rPr>
+      </w:pPr>
+      <w:r>
+        <w:rPr>
+          <w:rFonts w:ascii="Arial" w:eastAsia="Times New Roman" w:hAnsi="Arial" w:cs="Arial"/>
+          <w:color w:val="222222"/>
+          <w:lang w:val="en-US" w:eastAsia="it-IT"/>
+        </w:rPr>
+        <w:t xml:space="preserve">                    </w:t>
+      </w:r>
+      <w:r>
+        <w:rPr>
+          <w:rFonts w:ascii="Arial" w:eastAsia="Times New Roman" w:hAnsi="Arial" w:cs="Arial"/>
+          <w:color w:val="222222"/>
+          <w:lang w:eastAsia="it-IT"/>
+        </w:rPr>
+        <w:t>"min": "",</w:t>
+      </w:r>
+    </w:p>
+    <w:p>
+      <w:pPr>
+        <w:rPr>
+          <w:rFonts w:ascii="Arial" w:eastAsia="Times New Roman" w:hAnsi="Arial" w:cs="Arial"/>
+          <w:color w:val="222222"/>
+          <w:lang w:eastAsia="it-IT"/>
+        </w:rPr>
+      </w:pPr>
+      <w:r>
+        <w:rPr>
+          <w:rFonts w:ascii="Arial" w:eastAsia="Times New Roman" w:hAnsi="Arial" w:cs="Arial"/>
+          <w:color w:val="222222"/>
+          <w:lang w:eastAsia="it-IT"/>
+        </w:rPr>
+        <w:t xml:space="preserve">                     "max": "2021-10-01"</w:t>
+      </w:r>
+    </w:p>
+    <w:p>
+      <w:pPr>
+        <w:rPr>
+          <w:rFonts w:ascii="Arial" w:eastAsia="Times New Roman" w:hAnsi="Arial" w:cs="Arial"/>
+          <w:color w:val="222222"/>
+          <w:lang w:eastAsia="it-IT"/>
+        </w:rPr>
+      </w:pPr>
+      <w:r>
+        <w:rPr>
+          <w:rFonts w:ascii="Arial" w:eastAsia="Times New Roman" w:hAnsi="Arial" w:cs="Arial"/>
+          <w:color w:val="222222"/>
+          <w:lang w:eastAsia="it-IT"/>
+        </w:rPr>
+        <w:t xml:space="preserve">                     },</w:t>
+      </w:r>
+    </w:p>
+    <w:p>
+      <w:pPr>
+        <w:rPr>
+          <w:rFonts w:ascii="Arial" w:eastAsia="Times New Roman" w:hAnsi="Arial" w:cs="Arial"/>
+          <w:color w:val="222222"/>
+          <w:lang w:eastAsia="it-IT"/>
+        </w:rPr>
+      </w:pPr>
+      <w:r>
+        <w:rPr>
+          <w:rFonts w:ascii="Arial" w:eastAsia="Times New Roman" w:hAnsi="Arial" w:cs="Arial"/>
+          <w:color w:val="222222"/>
+          <w:lang w:eastAsia="it-IT"/>
+        </w:rPr>
+        <w:t xml:space="preserve">              </w:t>
+      </w:r>
+    </w:p>
+    <w:p>
+      <w:pPr>
+        <w:rPr>
+          <w:rFonts w:ascii="Arial" w:eastAsia="Times New Roman" w:hAnsi="Arial" w:cs="Arial"/>
+          <w:color w:val="222222"/>
+          <w:lang w:eastAsia="it-IT"/>
+        </w:rPr>
+      </w:pPr>
+      <w:r>
+        <w:rPr>
+          <w:rFonts w:ascii="Arial" w:eastAsia="Times New Roman" w:hAnsi="Arial" w:cs="Arial"/>
+          <w:color w:val="222222"/>
+          <w:lang w:eastAsia="it-IT"/>
+        </w:rPr>
+        <w:t xml:space="preserve">             </w:t>
+      </w:r>
+      <w:r>
+        <w:rPr>
+          <w:rFonts w:ascii="Arial" w:eastAsia="Times New Roman" w:hAnsi="Arial" w:cs="Arial"/>
+          <w:color w:val="222222"/>
+          <w:lang w:eastAsia="it-IT"/>
+        </w:rPr>
+        <w:t>"</w:t>
+      </w:r>
+      <w:proofErr w:type="spellStart"/>
+      <w:r>
+        <w:rPr>
+          <w:rFonts w:ascii="Arial" w:eastAsia="Times New Roman" w:hAnsi="Arial" w:cs="Arial"/>
+          <w:color w:val="222222"/>
+          <w:lang w:eastAsia="it-IT"/>
+        </w:rPr>
+        <w:t>objectlist</w:t>
+      </w:r>
+      <w:proofErr w:type="spellEnd"/>
+      <w:r>
+        <w:rPr>
+          <w:rFonts w:ascii="Arial" w:eastAsia="Times New Roman" w:hAnsi="Arial" w:cs="Arial"/>
+          <w:color w:val="222222"/>
+          <w:lang w:eastAsia="it-IT"/>
+        </w:rPr>
+        <w:t xml:space="preserve">": { </w:t>
       </w:r>
       <w:r>
         <w:rPr>
@@ -895,325 +1175,11 @@
         </w:rPr>
         <w:t xml:space="preserve"> </w:t>
       </w:r>
-    </w:p>
-    <w:p>
-      <w:pPr>
-        <w:ind w:left="708" w:firstLine="708"/>
-        <w:rPr>
-          <w:rFonts w:ascii="Arial" w:eastAsia="Times New Roman" w:hAnsi="Arial" w:cs="Arial"/>
-          <w:color w:val="222222"/>
-          <w:lang w:eastAsia="it-IT"/>
-        </w:rPr>
-      </w:pPr>
-      <w:r>
-        <w:rPr>
-          <w:rFonts w:ascii="Arial" w:eastAsia="Times New Roman" w:hAnsi="Arial" w:cs="Arial"/>
-          <w:color w:val="222222"/>
-          <w:lang w:eastAsia="it-IT"/>
-        </w:rPr>
-        <w:t xml:space="preserve">} </w:t>
-      </w:r>
-      <w:r>
-        <w:rPr>
-          <w:rFonts w:ascii="Arial" w:eastAsia="Times New Roman" w:hAnsi="Arial" w:cs="Arial"/>
-          <w:color w:val="222222"/>
-          <w:lang w:eastAsia="it-IT"/>
-        </w:rPr>
-        <w:t>,</w:t>
-      </w:r>
-    </w:p>
-    <w:p>
-      <w:pPr>
-        <w:rPr>
-          <w:rFonts w:ascii="Arial" w:eastAsia="Times New Roman" w:hAnsi="Arial" w:cs="Arial"/>
-          <w:color w:val="222222"/>
-          <w:lang w:eastAsia="it-IT"/>
-        </w:rPr>
-      </w:pPr>
-      <w:r>
-        <w:rPr>
-          <w:rFonts w:ascii="Arial" w:eastAsia="Times New Roman" w:hAnsi="Arial" w:cs="Arial"/>
-          <w:color w:val="222222"/>
-          <w:lang w:eastAsia="it-IT"/>
-        </w:rPr>
-        <w:t xml:space="preserve">           “</w:t>
-      </w:r>
-      <w:proofErr w:type="spellStart"/>
-      <w:r>
-        <w:rPr>
-          <w:rFonts w:ascii="Arial" w:eastAsia="Times New Roman" w:hAnsi="Arial" w:cs="Arial"/>
-          <w:color w:val="222222"/>
-          <w:lang w:eastAsia="it-IT"/>
-        </w:rPr>
-        <w:t>size</w:t>
-      </w:r>
-      <w:proofErr w:type="spellEnd"/>
-      <w:r>
-        <w:rPr>
-          <w:rFonts w:ascii="Arial" w:eastAsia="Times New Roman" w:hAnsi="Arial" w:cs="Arial"/>
-          <w:color w:val="222222"/>
-          <w:lang w:eastAsia="it-IT"/>
-        </w:rPr>
-        <w:t>”: {</w:t>
-      </w:r>
-    </w:p>
-    <w:p>
-      <w:pPr>
-        <w:rPr>
-          <w:rFonts w:ascii="Arial" w:eastAsia="Times New Roman" w:hAnsi="Arial" w:cs="Arial"/>
-          <w:color w:val="222222"/>
-          <w:lang w:val="en-US" w:eastAsia="it-IT"/>
-        </w:rPr>
-      </w:pPr>
-      <w:r>
-        <w:rPr>
-          <w:rFonts w:ascii="Arial" w:eastAsia="Times New Roman" w:hAnsi="Arial" w:cs="Arial"/>
-          <w:color w:val="222222"/>
-          <w:lang w:eastAsia="it-IT"/>
-        </w:rPr>
-        <w:t xml:space="preserve">                    </w:t>
-      </w:r>
-      <w:r>
-        <w:rPr>
-          <w:rFonts w:ascii="Arial" w:eastAsia="Times New Roman" w:hAnsi="Arial" w:cs="Arial"/>
-          <w:color w:val="222222"/>
-          <w:lang w:val="en-US" w:eastAsia="it-IT"/>
-        </w:rPr>
-        <w:t>"min": 50</w:t>
-      </w:r>
-      <w:r>
-        <w:rPr>
-          <w:rFonts w:ascii="Arial" w:eastAsia="Times New Roman" w:hAnsi="Arial" w:cs="Arial"/>
-          <w:color w:val="222222"/>
-          <w:lang w:val="en-US" w:eastAsia="it-IT"/>
-        </w:rPr>
-        <w:t>,</w:t>
-      </w:r>
-    </w:p>
-    <w:p>
-      <w:pPr>
-        <w:rPr>
-          <w:rFonts w:ascii="Arial" w:eastAsia="Times New Roman" w:hAnsi="Arial" w:cs="Arial"/>
-          <w:color w:val="222222"/>
-          <w:lang w:val="en-US" w:eastAsia="it-IT"/>
-        </w:rPr>
-      </w:pPr>
-      <w:r>
-        <w:rPr>
-          <w:rFonts w:ascii="Arial" w:eastAsia="Times New Roman" w:hAnsi="Arial" w:cs="Arial"/>
-          <w:color w:val="222222"/>
-          <w:lang w:val="en-US" w:eastAsia="it-IT"/>
-        </w:rPr>
-        <w:t xml:space="preserve">                    </w:t>
-      </w:r>
-      <w:r>
-        <w:rPr>
-          <w:rFonts w:ascii="Arial" w:eastAsia="Times New Roman" w:hAnsi="Arial" w:cs="Arial"/>
-          <w:color w:val="222222"/>
-          <w:lang w:val="en-US" w:eastAsia="it-IT"/>
-        </w:rPr>
-        <w:t>"max": 42000</w:t>
-      </w:r>
-    </w:p>
-    <w:p>
-      <w:pPr>
-        <w:rPr>
-          <w:rFonts w:ascii="Arial" w:eastAsia="Times New Roman" w:hAnsi="Arial" w:cs="Arial"/>
-          <w:color w:val="222222"/>
-          <w:lang w:val="en-US" w:eastAsia="it-IT"/>
-        </w:rPr>
-      </w:pPr>
-      <w:r>
-        <w:rPr>
-          <w:rFonts w:ascii="Arial" w:eastAsia="Times New Roman" w:hAnsi="Arial" w:cs="Arial"/>
-          <w:color w:val="222222"/>
-          <w:lang w:val="en-US" w:eastAsia="it-IT"/>
-        </w:rPr>
-        <w:t xml:space="preserve">                      },</w:t>
-      </w:r>
-    </w:p>
-    <w:p>
-      <w:pPr>
-        <w:rPr>
-          <w:rFonts w:ascii="Arial" w:eastAsia="Times New Roman" w:hAnsi="Arial" w:cs="Arial"/>
-          <w:color w:val="222222"/>
-          <w:lang w:val="en-US" w:eastAsia="it-IT"/>
-        </w:rPr>
-      </w:pPr>
-      <w:r>
-        <w:rPr>
-          <w:rFonts w:ascii="Arial" w:eastAsia="Times New Roman" w:hAnsi="Arial" w:cs="Arial"/>
-          <w:color w:val="222222"/>
-          <w:lang w:val="en-US" w:eastAsia="it-IT"/>
-        </w:rPr>
-        <w:t xml:space="preserve">            “time”: </w:t>
-      </w:r>
-      <w:r>
-        <w:rPr>
-          <w:rFonts w:ascii="Arial" w:eastAsia="Times New Roman" w:hAnsi="Arial" w:cs="Arial"/>
-          <w:color w:val="222222"/>
-          <w:lang w:val="en-US" w:eastAsia="it-IT"/>
-        </w:rPr>
-        <w:t>{</w:t>
-      </w:r>
-    </w:p>
-    <w:p>
-      <w:pPr>
-        <w:rPr>
-          <w:rFonts w:ascii="Arial" w:eastAsia="Times New Roman" w:hAnsi="Arial" w:cs="Arial"/>
-          <w:color w:val="222222"/>
-          <w:lang w:val="en-US" w:eastAsia="it-IT"/>
-        </w:rPr>
-      </w:pPr>
-      <w:r>
-        <w:rPr>
-          <w:rFonts w:ascii="Arial" w:eastAsia="Times New Roman" w:hAnsi="Arial" w:cs="Arial"/>
-          <w:color w:val="222222"/>
-          <w:lang w:val="en-US" w:eastAsia="it-IT"/>
-        </w:rPr>
-        <w:t xml:space="preserve">                    </w:t>
-      </w:r>
-      <w:r>
-        <w:rPr>
-          <w:rFonts w:ascii="Arial" w:eastAsia="Times New Roman" w:hAnsi="Arial" w:cs="Arial"/>
-          <w:color w:val="222222"/>
-          <w:lang w:val="en-US" w:eastAsia="it-IT"/>
-        </w:rPr>
-        <w:t>"min": "",</w:t>
-      </w:r>
-    </w:p>
-    <w:p>
-      <w:pPr>
-        <w:rPr>
-          <w:rFonts w:ascii="Arial" w:eastAsia="Times New Roman" w:hAnsi="Arial" w:cs="Arial"/>
-          <w:color w:val="222222"/>
-          <w:lang w:val="en-US" w:eastAsia="it-IT"/>
-        </w:rPr>
-      </w:pPr>
-      <w:r>
-        <w:rPr>
-          <w:rFonts w:ascii="Arial" w:eastAsia="Times New Roman" w:hAnsi="Arial" w:cs="Arial"/>
-          <w:color w:val="222222"/>
-          <w:lang w:val="en-US" w:eastAsia="it-IT"/>
-        </w:rPr>
-        <w:t xml:space="preserve">                     </w:t>
-      </w:r>
-      <w:r>
-        <w:rPr>
-          <w:rFonts w:ascii="Arial" w:eastAsia="Times New Roman" w:hAnsi="Arial" w:cs="Arial"/>
-          <w:color w:val="222222"/>
-          <w:lang w:val="en-US" w:eastAsia="it-IT"/>
-        </w:rPr>
-        <w:t>"max": "2021-10-01"</w:t>
-      </w:r>
-    </w:p>
-    <w:p>
-      <w:pPr>
-        <w:rPr>
-          <w:rFonts w:ascii="Arial" w:eastAsia="Times New Roman" w:hAnsi="Arial" w:cs="Arial"/>
-          <w:color w:val="222222"/>
-          <w:lang w:val="en-US" w:eastAsia="it-IT"/>
-        </w:rPr>
-      </w:pPr>
-      <w:r>
-        <w:rPr>
-          <w:rFonts w:ascii="Arial" w:eastAsia="Times New Roman" w:hAnsi="Arial" w:cs="Arial"/>
-          <w:color w:val="222222"/>
-          <w:lang w:val="en-US" w:eastAsia="it-IT"/>
-        </w:rPr>
-        <w:t xml:space="preserve">                     </w:t>
-      </w:r>
-      <w:r>
-        <w:rPr>
-          <w:rFonts w:ascii="Arial" w:eastAsia="Times New Roman" w:hAnsi="Arial" w:cs="Arial"/>
-          <w:color w:val="222222"/>
-          <w:lang w:val="en-US" w:eastAsia="it-IT"/>
-        </w:rPr>
-        <w:t>}</w:t>
-      </w:r>
-      <w:r>
-        <w:rPr>
-          <w:rFonts w:ascii="Arial" w:eastAsia="Times New Roman" w:hAnsi="Arial" w:cs="Arial"/>
-          <w:color w:val="222222"/>
-          <w:lang w:val="en-US" w:eastAsia="it-IT"/>
-        </w:rPr>
-        <w:t>,</w:t>
-      </w:r>
-    </w:p>
-    <w:p>
-      <w:pPr>
-        <w:rPr>
-          <w:rFonts w:ascii="Arial" w:eastAsia="Times New Roman" w:hAnsi="Arial" w:cs="Arial"/>
-          <w:color w:val="222222"/>
-          <w:lang w:val="en-US" w:eastAsia="it-IT"/>
-        </w:rPr>
-      </w:pPr>
-      <w:r>
-        <w:rPr>
-          <w:rFonts w:ascii="Arial" w:eastAsia="Times New Roman" w:hAnsi="Arial" w:cs="Arial"/>
-          <w:color w:val="222222"/>
-          <w:lang w:val="en-US" w:eastAsia="it-IT"/>
-        </w:rPr>
-        <w:t xml:space="preserve">              </w:t>
-      </w:r>
-    </w:p>
-    <w:p>
-      <w:pPr>
-        <w:rPr>
-          <w:rFonts w:ascii="Arial" w:eastAsia="Times New Roman" w:hAnsi="Arial" w:cs="Arial"/>
-          <w:color w:val="222222"/>
-          <w:lang w:eastAsia="it-IT"/>
-        </w:rPr>
-      </w:pPr>
-      <w:r>
-        <w:rPr>
-          <w:rFonts w:ascii="Arial" w:eastAsia="Times New Roman" w:hAnsi="Arial" w:cs="Arial"/>
-          <w:color w:val="222222"/>
-          <w:lang w:val="en-US" w:eastAsia="it-IT"/>
-        </w:rPr>
-        <w:t xml:space="preserve">             </w:t>
-      </w:r>
-      <w:r>
-        <w:rPr>
-          <w:rFonts w:ascii="Arial" w:eastAsia="Times New Roman" w:hAnsi="Arial" w:cs="Arial"/>
-          <w:color w:val="222222"/>
-          <w:lang w:eastAsia="it-IT"/>
-        </w:rPr>
-        <w:t>"</w:t>
-      </w:r>
-      <w:proofErr w:type="spellStart"/>
-      <w:r>
-        <w:rPr>
-          <w:rFonts w:ascii="Arial" w:eastAsia="Times New Roman" w:hAnsi="Arial" w:cs="Arial"/>
-          <w:color w:val="222222"/>
-          <w:lang w:eastAsia="it-IT"/>
-        </w:rPr>
-        <w:t>objectlist</w:t>
-      </w:r>
-      <w:proofErr w:type="spellEnd"/>
-      <w:r>
-        <w:rPr>
-          <w:rFonts w:ascii="Arial" w:eastAsia="Times New Roman" w:hAnsi="Arial" w:cs="Arial"/>
-          <w:color w:val="222222"/>
-          <w:lang w:eastAsia="it-IT"/>
-        </w:rPr>
-        <w:t xml:space="preserve">": { </w:t>
-      </w:r>
-      <w:bookmarkStart w:id="0" w:name="_GoBack"/>
-      <w:bookmarkEnd w:id="0"/>
-      <w:r>
-        <w:rPr>
-          <w:rFonts w:ascii="Arial" w:eastAsia="Times New Roman" w:hAnsi="Arial" w:cs="Arial"/>
-          <w:color w:val="222222"/>
-          <w:lang w:eastAsia="it-IT"/>
-        </w:rPr>
-        <w:t xml:space="preserve"> </w:t>
-      </w:r>
-      <w:r>
-        <w:rPr>
-          <w:rFonts w:ascii="Arial" w:eastAsia="Times New Roman" w:hAnsi="Arial" w:cs="Arial"/>
-          <w:color w:val="222222"/>
-          <w:lang w:val="en-US" w:eastAsia="it-IT"/>
+      <w:r>
+        <w:rPr>
+          <w:rFonts w:ascii="Arial" w:eastAsia="Times New Roman" w:hAnsi="Arial" w:cs="Arial"/>
+          <w:color w:val="222222"/>
+          <w:lang w:eastAsia="it-IT"/>
         </w:rPr>
         <w:t xml:space="preserve">  </w:t>
       </w:r>
@@ -1464,7 +1430,6 @@
           <w:color w:val="222222"/>
           <w:lang w:eastAsia="it-IT"/>
         </w:rPr>
-        <w:lastRenderedPageBreak/>
         <w:t>Estensione 2</w:t>
       </w:r>
       <w:r>

</xml_diff>